<commit_message>
end of experiments(docx files in resources folder)
</commit_message>
<xml_diff>
--- a/resources/GAvsGA_HEFTvsGA_HEFT-ReX.docx
+++ b/resources/GAvsGA_HEFTvsGA_HEFT-ReX.docx
@@ -3432,8 +3432,16 @@
             <w:pPr>
               <w:rPr>
                 <w:rFonts w:ascii="Times New Roman" w:hAnsi="Times New Roman" w:cs="Times New Roman"/>
-              </w:rPr>
-            </w:pPr>
+                <w:lang w:val="en-US"/>
+              </w:rPr>
+            </w:pPr>
+            <w:r>
+              <w:rPr>
+                <w:rFonts w:ascii="Times New Roman" w:hAnsi="Times New Roman" w:cs="Times New Roman"/>
+                <w:lang w:val="en-US"/>
+              </w:rPr>
+              <w:t>6711.83</w:t>
+            </w:r>
           </w:p>
         </w:tc>
         <w:tc>
@@ -3450,8 +3458,16 @@
             <w:pPr>
               <w:rPr>
                 <w:rFonts w:ascii="Times New Roman" w:hAnsi="Times New Roman" w:cs="Times New Roman"/>
-              </w:rPr>
-            </w:pPr>
+                <w:lang w:val="en-US"/>
+              </w:rPr>
+            </w:pPr>
+            <w:r>
+              <w:rPr>
+                <w:rFonts w:ascii="Times New Roman" w:hAnsi="Times New Roman" w:cs="Times New Roman"/>
+                <w:lang w:val="en-US"/>
+              </w:rPr>
+              <w:t>5535.92</w:t>
+            </w:r>
           </w:p>
         </w:tc>
         <w:tc>
@@ -3471,63 +3487,91 @@
                 <w:lang w:val="en-US"/>
               </w:rPr>
             </w:pPr>
-          </w:p>
-        </w:tc>
-        <w:tc>
-          <w:tcPr>
-            <w:tcW w:w="1541" w:type="dxa"/>
-            <w:tcBorders>
-              <w:top w:val="single" w:sz="4" w:space="0" w:color="auto"/>
-              <w:left w:val="single" w:sz="4" w:space="0" w:color="auto"/>
-              <w:bottom w:val="single" w:sz="4" w:space="0" w:color="auto"/>
-              <w:right w:val="single" w:sz="4" w:space="0" w:color="auto"/>
-            </w:tcBorders>
-          </w:tcPr>
-          <w:p>
-            <w:pPr>
-              <w:rPr>
-                <w:rFonts w:ascii="Times New Roman" w:hAnsi="Times New Roman" w:cs="Times New Roman"/>
-                <w:lang w:val="en-US"/>
-              </w:rPr>
-            </w:pPr>
-          </w:p>
-        </w:tc>
-        <w:tc>
-          <w:tcPr>
-            <w:tcW w:w="1541" w:type="dxa"/>
-            <w:tcBorders>
-              <w:top w:val="single" w:sz="4" w:space="0" w:color="auto"/>
-              <w:left w:val="single" w:sz="4" w:space="0" w:color="auto"/>
-              <w:bottom w:val="single" w:sz="4" w:space="0" w:color="auto"/>
-              <w:right w:val="single" w:sz="4" w:space="0" w:color="auto"/>
-            </w:tcBorders>
-          </w:tcPr>
-          <w:p>
-            <w:pPr>
-              <w:rPr>
-                <w:rFonts w:ascii="Times New Roman" w:hAnsi="Times New Roman" w:cs="Times New Roman"/>
-                <w:lang w:val="en-US"/>
-              </w:rPr>
-            </w:pPr>
-          </w:p>
-        </w:tc>
-        <w:tc>
-          <w:tcPr>
-            <w:tcW w:w="1541" w:type="dxa"/>
-            <w:tcBorders>
-              <w:top w:val="single" w:sz="4" w:space="0" w:color="auto"/>
-              <w:left w:val="single" w:sz="4" w:space="0" w:color="auto"/>
-              <w:bottom w:val="single" w:sz="4" w:space="0" w:color="auto"/>
-              <w:right w:val="single" w:sz="4" w:space="0" w:color="auto"/>
-            </w:tcBorders>
-          </w:tcPr>
-          <w:p>
-            <w:pPr>
-              <w:rPr>
-                <w:rFonts w:ascii="Times New Roman" w:hAnsi="Times New Roman" w:cs="Times New Roman"/>
-                <w:lang w:val="en-US"/>
-              </w:rPr>
-            </w:pPr>
+            <w:r>
+              <w:rPr>
+                <w:rFonts w:ascii="Times New Roman" w:hAnsi="Times New Roman" w:cs="Times New Roman"/>
+                <w:lang w:val="en-US"/>
+              </w:rPr>
+              <w:t>2971.43</w:t>
+            </w:r>
+          </w:p>
+        </w:tc>
+        <w:tc>
+          <w:tcPr>
+            <w:tcW w:w="1541" w:type="dxa"/>
+            <w:tcBorders>
+              <w:top w:val="single" w:sz="4" w:space="0" w:color="auto"/>
+              <w:left w:val="single" w:sz="4" w:space="0" w:color="auto"/>
+              <w:bottom w:val="single" w:sz="4" w:space="0" w:color="auto"/>
+              <w:right w:val="single" w:sz="4" w:space="0" w:color="auto"/>
+            </w:tcBorders>
+          </w:tcPr>
+          <w:p>
+            <w:pPr>
+              <w:rPr>
+                <w:rFonts w:ascii="Times New Roman" w:hAnsi="Times New Roman" w:cs="Times New Roman"/>
+                <w:lang w:val="en-US"/>
+              </w:rPr>
+            </w:pPr>
+            <w:r>
+              <w:rPr>
+                <w:rFonts w:ascii="Times New Roman" w:hAnsi="Times New Roman" w:cs="Times New Roman"/>
+                <w:lang w:val="en-US"/>
+              </w:rPr>
+              <w:t>17.52</w:t>
+            </w:r>
+          </w:p>
+        </w:tc>
+        <w:tc>
+          <w:tcPr>
+            <w:tcW w:w="1541" w:type="dxa"/>
+            <w:tcBorders>
+              <w:top w:val="single" w:sz="4" w:space="0" w:color="auto"/>
+              <w:left w:val="single" w:sz="4" w:space="0" w:color="auto"/>
+              <w:bottom w:val="single" w:sz="4" w:space="0" w:color="auto"/>
+              <w:right w:val="single" w:sz="4" w:space="0" w:color="auto"/>
+            </w:tcBorders>
+          </w:tcPr>
+          <w:p>
+            <w:pPr>
+              <w:rPr>
+                <w:rFonts w:ascii="Times New Roman" w:hAnsi="Times New Roman" w:cs="Times New Roman"/>
+                <w:lang w:val="en-US"/>
+              </w:rPr>
+            </w:pPr>
+            <w:r>
+              <w:rPr>
+                <w:rFonts w:ascii="Times New Roman" w:hAnsi="Times New Roman" w:cs="Times New Roman"/>
+                <w:lang w:val="en-US"/>
+              </w:rPr>
+              <w:t>46.32</w:t>
+            </w:r>
+          </w:p>
+        </w:tc>
+        <w:tc>
+          <w:tcPr>
+            <w:tcW w:w="1541" w:type="dxa"/>
+            <w:tcBorders>
+              <w:top w:val="single" w:sz="4" w:space="0" w:color="auto"/>
+              <w:left w:val="single" w:sz="4" w:space="0" w:color="auto"/>
+              <w:bottom w:val="single" w:sz="4" w:space="0" w:color="auto"/>
+              <w:right w:val="single" w:sz="4" w:space="0" w:color="auto"/>
+            </w:tcBorders>
+          </w:tcPr>
+          <w:p>
+            <w:pPr>
+              <w:rPr>
+                <w:rFonts w:ascii="Times New Roman" w:hAnsi="Times New Roman" w:cs="Times New Roman"/>
+                <w:lang w:val="en-US"/>
+              </w:rPr>
+            </w:pPr>
+            <w:r>
+              <w:rPr>
+                <w:rFonts w:ascii="Times New Roman" w:hAnsi="Times New Roman" w:cs="Times New Roman"/>
+                <w:lang w:val="en-US"/>
+              </w:rPr>
+              <w:t>55.72</w:t>
+            </w:r>
           </w:p>
         </w:tc>
       </w:tr>
@@ -8007,8 +8051,16 @@
             <w:pPr>
               <w:rPr>
                 <w:rFonts w:ascii="Times New Roman" w:hAnsi="Times New Roman" w:cs="Times New Roman"/>
-              </w:rPr>
-            </w:pPr>
+                <w:lang w:val="en-US"/>
+              </w:rPr>
+            </w:pPr>
+            <w:r>
+              <w:rPr>
+                <w:rFonts w:ascii="Times New Roman" w:hAnsi="Times New Roman" w:cs="Times New Roman"/>
+                <w:lang w:val="en-US"/>
+              </w:rPr>
+              <w:t>5331.15</w:t>
+            </w:r>
           </w:p>
         </w:tc>
         <w:tc>
@@ -8025,8 +8077,16 @@
             <w:pPr>
               <w:rPr>
                 <w:rFonts w:ascii="Times New Roman" w:hAnsi="Times New Roman" w:cs="Times New Roman"/>
-              </w:rPr>
-            </w:pPr>
+                <w:lang w:val="en-US"/>
+              </w:rPr>
+            </w:pPr>
+            <w:r>
+              <w:rPr>
+                <w:rFonts w:ascii="Times New Roman" w:hAnsi="Times New Roman" w:cs="Times New Roman"/>
+                <w:lang w:val="en-US"/>
+              </w:rPr>
+              <w:t>4615.18</w:t>
+            </w:r>
           </w:p>
         </w:tc>
         <w:tc>
@@ -8046,63 +8106,91 @@
                 <w:lang w:val="en-US"/>
               </w:rPr>
             </w:pPr>
-          </w:p>
-        </w:tc>
-        <w:tc>
-          <w:tcPr>
-            <w:tcW w:w="1541" w:type="dxa"/>
-            <w:tcBorders>
-              <w:top w:val="single" w:sz="4" w:space="0" w:color="auto"/>
-              <w:left w:val="single" w:sz="4" w:space="0" w:color="auto"/>
-              <w:bottom w:val="single" w:sz="4" w:space="0" w:color="auto"/>
-              <w:right w:val="single" w:sz="4" w:space="0" w:color="auto"/>
-            </w:tcBorders>
-          </w:tcPr>
-          <w:p>
-            <w:pPr>
-              <w:rPr>
-                <w:rFonts w:ascii="Times New Roman" w:hAnsi="Times New Roman" w:cs="Times New Roman"/>
-                <w:lang w:val="en-US"/>
-              </w:rPr>
-            </w:pPr>
-          </w:p>
-        </w:tc>
-        <w:tc>
-          <w:tcPr>
-            <w:tcW w:w="1541" w:type="dxa"/>
-            <w:tcBorders>
-              <w:top w:val="single" w:sz="4" w:space="0" w:color="auto"/>
-              <w:left w:val="single" w:sz="4" w:space="0" w:color="auto"/>
-              <w:bottom w:val="single" w:sz="4" w:space="0" w:color="auto"/>
-              <w:right w:val="single" w:sz="4" w:space="0" w:color="auto"/>
-            </w:tcBorders>
-          </w:tcPr>
-          <w:p>
-            <w:pPr>
-              <w:rPr>
-                <w:rFonts w:ascii="Times New Roman" w:hAnsi="Times New Roman" w:cs="Times New Roman"/>
-                <w:lang w:val="en-US"/>
-              </w:rPr>
-            </w:pPr>
-          </w:p>
-        </w:tc>
-        <w:tc>
-          <w:tcPr>
-            <w:tcW w:w="1541" w:type="dxa"/>
-            <w:tcBorders>
-              <w:top w:val="single" w:sz="4" w:space="0" w:color="auto"/>
-              <w:left w:val="single" w:sz="4" w:space="0" w:color="auto"/>
-              <w:bottom w:val="single" w:sz="4" w:space="0" w:color="auto"/>
-              <w:right w:val="single" w:sz="4" w:space="0" w:color="auto"/>
-            </w:tcBorders>
-          </w:tcPr>
-          <w:p>
-            <w:pPr>
-              <w:rPr>
-                <w:rFonts w:ascii="Times New Roman" w:hAnsi="Times New Roman" w:cs="Times New Roman"/>
-                <w:lang w:val="en-US"/>
-              </w:rPr>
-            </w:pPr>
+            <w:r>
+              <w:rPr>
+                <w:rFonts w:ascii="Times New Roman" w:hAnsi="Times New Roman" w:cs="Times New Roman"/>
+                <w:lang w:val="en-US"/>
+              </w:rPr>
+              <w:t>2838.68</w:t>
+            </w:r>
+          </w:p>
+        </w:tc>
+        <w:tc>
+          <w:tcPr>
+            <w:tcW w:w="1541" w:type="dxa"/>
+            <w:tcBorders>
+              <w:top w:val="single" w:sz="4" w:space="0" w:color="auto"/>
+              <w:left w:val="single" w:sz="4" w:space="0" w:color="auto"/>
+              <w:bottom w:val="single" w:sz="4" w:space="0" w:color="auto"/>
+              <w:right w:val="single" w:sz="4" w:space="0" w:color="auto"/>
+            </w:tcBorders>
+          </w:tcPr>
+          <w:p>
+            <w:pPr>
+              <w:rPr>
+                <w:rFonts w:ascii="Times New Roman" w:hAnsi="Times New Roman" w:cs="Times New Roman"/>
+                <w:lang w:val="en-US"/>
+              </w:rPr>
+            </w:pPr>
+            <w:r>
+              <w:rPr>
+                <w:rFonts w:ascii="Times New Roman" w:hAnsi="Times New Roman" w:cs="Times New Roman"/>
+                <w:lang w:val="en-US"/>
+              </w:rPr>
+              <w:t>13.43</w:t>
+            </w:r>
+          </w:p>
+        </w:tc>
+        <w:tc>
+          <w:tcPr>
+            <w:tcW w:w="1541" w:type="dxa"/>
+            <w:tcBorders>
+              <w:top w:val="single" w:sz="4" w:space="0" w:color="auto"/>
+              <w:left w:val="single" w:sz="4" w:space="0" w:color="auto"/>
+              <w:bottom w:val="single" w:sz="4" w:space="0" w:color="auto"/>
+              <w:right w:val="single" w:sz="4" w:space="0" w:color="auto"/>
+            </w:tcBorders>
+          </w:tcPr>
+          <w:p>
+            <w:pPr>
+              <w:rPr>
+                <w:rFonts w:ascii="Times New Roman" w:hAnsi="Times New Roman" w:cs="Times New Roman"/>
+                <w:lang w:val="en-US"/>
+              </w:rPr>
+            </w:pPr>
+            <w:r>
+              <w:rPr>
+                <w:rFonts w:ascii="Times New Roman" w:hAnsi="Times New Roman" w:cs="Times New Roman"/>
+                <w:lang w:val="en-US"/>
+              </w:rPr>
+              <w:t>38.49</w:t>
+            </w:r>
+          </w:p>
+        </w:tc>
+        <w:tc>
+          <w:tcPr>
+            <w:tcW w:w="1541" w:type="dxa"/>
+            <w:tcBorders>
+              <w:top w:val="single" w:sz="4" w:space="0" w:color="auto"/>
+              <w:left w:val="single" w:sz="4" w:space="0" w:color="auto"/>
+              <w:bottom w:val="single" w:sz="4" w:space="0" w:color="auto"/>
+              <w:right w:val="single" w:sz="4" w:space="0" w:color="auto"/>
+            </w:tcBorders>
+          </w:tcPr>
+          <w:p>
+            <w:pPr>
+              <w:rPr>
+                <w:rFonts w:ascii="Times New Roman" w:hAnsi="Times New Roman" w:cs="Times New Roman"/>
+                <w:lang w:val="en-US"/>
+              </w:rPr>
+            </w:pPr>
+            <w:r>
+              <w:rPr>
+                <w:rFonts w:ascii="Times New Roman" w:hAnsi="Times New Roman" w:cs="Times New Roman"/>
+                <w:lang w:val="en-US"/>
+              </w:rPr>
+              <w:t>46.75</w:t>
+            </w:r>
           </w:p>
         </w:tc>
       </w:tr>
@@ -12629,8 +12717,16 @@
             <w:pPr>
               <w:rPr>
                 <w:rFonts w:ascii="Times New Roman" w:hAnsi="Times New Roman" w:cs="Times New Roman"/>
-              </w:rPr>
-            </w:pPr>
+                <w:lang w:val="en-US"/>
+              </w:rPr>
+            </w:pPr>
+            <w:r>
+              <w:rPr>
+                <w:rFonts w:ascii="Times New Roman" w:hAnsi="Times New Roman" w:cs="Times New Roman"/>
+                <w:lang w:val="en-US"/>
+              </w:rPr>
+              <w:t>4172.14</w:t>
+            </w:r>
           </w:p>
         </w:tc>
         <w:tc>
@@ -12647,8 +12743,16 @@
             <w:pPr>
               <w:rPr>
                 <w:rFonts w:ascii="Times New Roman" w:hAnsi="Times New Roman" w:cs="Times New Roman"/>
-              </w:rPr>
-            </w:pPr>
+                <w:lang w:val="en-US"/>
+              </w:rPr>
+            </w:pPr>
+            <w:r>
+              <w:rPr>
+                <w:rFonts w:ascii="Times New Roman" w:hAnsi="Times New Roman" w:cs="Times New Roman"/>
+                <w:lang w:val="en-US"/>
+              </w:rPr>
+              <w:t>3855.90</w:t>
+            </w:r>
           </w:p>
         </w:tc>
         <w:tc>
@@ -12668,63 +12772,91 @@
                 <w:lang w:val="en-US"/>
               </w:rPr>
             </w:pPr>
-          </w:p>
-        </w:tc>
-        <w:tc>
-          <w:tcPr>
-            <w:tcW w:w="1541" w:type="dxa"/>
-            <w:tcBorders>
-              <w:top w:val="single" w:sz="4" w:space="0" w:color="auto"/>
-              <w:left w:val="single" w:sz="4" w:space="0" w:color="auto"/>
-              <w:bottom w:val="single" w:sz="4" w:space="0" w:color="auto"/>
-              <w:right w:val="single" w:sz="4" w:space="0" w:color="auto"/>
-            </w:tcBorders>
-          </w:tcPr>
-          <w:p>
-            <w:pPr>
-              <w:rPr>
-                <w:rFonts w:ascii="Times New Roman" w:hAnsi="Times New Roman" w:cs="Times New Roman"/>
-                <w:lang w:val="en-US"/>
-              </w:rPr>
-            </w:pPr>
-          </w:p>
-        </w:tc>
-        <w:tc>
-          <w:tcPr>
-            <w:tcW w:w="1541" w:type="dxa"/>
-            <w:tcBorders>
-              <w:top w:val="single" w:sz="4" w:space="0" w:color="auto"/>
-              <w:left w:val="single" w:sz="4" w:space="0" w:color="auto"/>
-              <w:bottom w:val="single" w:sz="4" w:space="0" w:color="auto"/>
-              <w:right w:val="single" w:sz="4" w:space="0" w:color="auto"/>
-            </w:tcBorders>
-          </w:tcPr>
-          <w:p>
-            <w:pPr>
-              <w:rPr>
-                <w:rFonts w:ascii="Times New Roman" w:hAnsi="Times New Roman" w:cs="Times New Roman"/>
-                <w:lang w:val="en-US"/>
-              </w:rPr>
-            </w:pPr>
-          </w:p>
-        </w:tc>
-        <w:tc>
-          <w:tcPr>
-            <w:tcW w:w="1541" w:type="dxa"/>
-            <w:tcBorders>
-              <w:top w:val="single" w:sz="4" w:space="0" w:color="auto"/>
-              <w:left w:val="single" w:sz="4" w:space="0" w:color="auto"/>
-              <w:bottom w:val="single" w:sz="4" w:space="0" w:color="auto"/>
-              <w:right w:val="single" w:sz="4" w:space="0" w:color="auto"/>
-            </w:tcBorders>
-          </w:tcPr>
-          <w:p>
-            <w:pPr>
-              <w:rPr>
-                <w:rFonts w:ascii="Times New Roman" w:hAnsi="Times New Roman" w:cs="Times New Roman"/>
-                <w:lang w:val="en-US"/>
-              </w:rPr>
-            </w:pPr>
+            <w:r>
+              <w:rPr>
+                <w:rFonts w:ascii="Times New Roman" w:hAnsi="Times New Roman" w:cs="Times New Roman"/>
+                <w:lang w:val="en-US"/>
+              </w:rPr>
+              <w:t>2934.87</w:t>
+            </w:r>
+          </w:p>
+        </w:tc>
+        <w:tc>
+          <w:tcPr>
+            <w:tcW w:w="1541" w:type="dxa"/>
+            <w:tcBorders>
+              <w:top w:val="single" w:sz="4" w:space="0" w:color="auto"/>
+              <w:left w:val="single" w:sz="4" w:space="0" w:color="auto"/>
+              <w:bottom w:val="single" w:sz="4" w:space="0" w:color="auto"/>
+              <w:right w:val="single" w:sz="4" w:space="0" w:color="auto"/>
+            </w:tcBorders>
+          </w:tcPr>
+          <w:p>
+            <w:pPr>
+              <w:rPr>
+                <w:rFonts w:ascii="Times New Roman" w:hAnsi="Times New Roman" w:cs="Times New Roman"/>
+                <w:lang w:val="en-US"/>
+              </w:rPr>
+            </w:pPr>
+            <w:r>
+              <w:rPr>
+                <w:rFonts w:ascii="Times New Roman" w:hAnsi="Times New Roman" w:cs="Times New Roman"/>
+                <w:lang w:val="en-US"/>
+              </w:rPr>
+              <w:t>7.58</w:t>
+            </w:r>
+          </w:p>
+        </w:tc>
+        <w:tc>
+          <w:tcPr>
+            <w:tcW w:w="1541" w:type="dxa"/>
+            <w:tcBorders>
+              <w:top w:val="single" w:sz="4" w:space="0" w:color="auto"/>
+              <w:left w:val="single" w:sz="4" w:space="0" w:color="auto"/>
+              <w:bottom w:val="single" w:sz="4" w:space="0" w:color="auto"/>
+              <w:right w:val="single" w:sz="4" w:space="0" w:color="auto"/>
+            </w:tcBorders>
+          </w:tcPr>
+          <w:p>
+            <w:pPr>
+              <w:rPr>
+                <w:rFonts w:ascii="Times New Roman" w:hAnsi="Times New Roman" w:cs="Times New Roman"/>
+                <w:lang w:val="en-US"/>
+              </w:rPr>
+            </w:pPr>
+            <w:r>
+              <w:rPr>
+                <w:rFonts w:ascii="Times New Roman" w:hAnsi="Times New Roman" w:cs="Times New Roman"/>
+                <w:lang w:val="en-US"/>
+              </w:rPr>
+              <w:t>23.88</w:t>
+            </w:r>
+          </w:p>
+        </w:tc>
+        <w:tc>
+          <w:tcPr>
+            <w:tcW w:w="1541" w:type="dxa"/>
+            <w:tcBorders>
+              <w:top w:val="single" w:sz="4" w:space="0" w:color="auto"/>
+              <w:left w:val="single" w:sz="4" w:space="0" w:color="auto"/>
+              <w:bottom w:val="single" w:sz="4" w:space="0" w:color="auto"/>
+              <w:right w:val="single" w:sz="4" w:space="0" w:color="auto"/>
+            </w:tcBorders>
+          </w:tcPr>
+          <w:p>
+            <w:pPr>
+              <w:rPr>
+                <w:rFonts w:ascii="Times New Roman" w:hAnsi="Times New Roman" w:cs="Times New Roman"/>
+                <w:lang w:val="en-US"/>
+              </w:rPr>
+            </w:pPr>
+            <w:r>
+              <w:rPr>
+                <w:rFonts w:ascii="Times New Roman" w:hAnsi="Times New Roman" w:cs="Times New Roman"/>
+                <w:lang w:val="en-US"/>
+              </w:rPr>
+              <w:t>29.65</w:t>
+            </w:r>
           </w:p>
         </w:tc>
       </w:tr>

</xml_diff>